<commit_message>
estilos atualizados (código e ano)
</commit_message>
<xml_diff>
--- a/report/misc/SAP-style.docx
+++ b/report/misc/SAP-style.docx
@@ -1191,7 +1191,7 @@
         <mc:Choice Requires="wps">
           <w:drawing>
             <wp:inline distT="0" distB="0" distL="0" distR="0" wp14:anchorId="3A025318">
-              <wp:extent cx="6123940" cy="21590"/>
+              <wp:extent cx="6125210" cy="22860"/>
               <wp:effectExtent l="0" t="0" r="0" b="0"/>
               <wp:docPr id="2" name="Forma2"/>
               <a:graphic xmlns:a="http://schemas.openxmlformats.org/drawingml/2006/main">
@@ -1201,7 +1201,7 @@
                     <wps:spPr>
                       <a:xfrm>
                         <a:off x="0" y="0"/>
-                        <a:ext cx="6123240" cy="20880"/>
+                        <a:ext cx="6124680" cy="22320"/>
                       </a:xfrm>
                       <a:prstGeom prst="rect">
                         <a:avLst/>
@@ -1228,7 +1228,7 @@
         </mc:Choice>
         <mc:Fallback>
           <w:pict>
-            <v:rect id="shape_0" ID="Forma2" fillcolor="#a0a0a0" stroked="f" style="position:absolute;margin-left:0pt;margin-top:-1.7pt;width:482.1pt;height:1.6pt;mso-wrap-style:none;v-text-anchor:middle;mso-position-vertical:top" wp14:anchorId="3A025318">
+            <v:rect id="shape_0" ID="Forma2" fillcolor="#a0a0a0" stroked="f" style="position:absolute;margin-left:0pt;margin-top:-1.8pt;width:482.2pt;height:1.7pt;mso-wrap-style:none;v-text-anchor:middle;mso-position-vertical:top" wp14:anchorId="3A025318">
               <v:fill o:detectmouseclick="t" type="solid" color2="#5f5f5f"/>
               <v:stroke color="#3465a4" joinstyle="round" endcap="flat"/>
               <w10:wrap type="square"/>
@@ -1256,9 +1256,9 @@
       <w:gridCol w:w="3685"/>
       <w:gridCol w:w="170"/>
       <w:gridCol w:w="3798"/>
-      <w:gridCol w:w="172"/>
+      <w:gridCol w:w="174"/>
       <w:gridCol w:w="794"/>
-      <w:gridCol w:w="168"/>
+      <w:gridCol w:w="166"/>
       <w:gridCol w:w="850"/>
     </w:tblGrid>
     <w:tr>
@@ -1450,7 +1450,7 @@
       </w:tc>
       <w:tc>
         <w:tcPr>
-          <w:tcW w:w="172" w:type="dxa"/>
+          <w:tcW w:w="174" w:type="dxa"/>
           <w:tcBorders/>
           <w:shd w:fill="auto" w:val="clear"/>
           <w:vAlign w:val="center"/>
@@ -1539,22 +1539,33 @@
             <w:spacing w:lineRule="auto" w:line="240" w:beforeAutospacing="0" w:before="0" w:afterAutospacing="0" w:after="0"/>
             <w:ind w:left="0" w:right="0" w:hanging="0"/>
             <w:jc w:val="center"/>
-            <w:rPr/>
+            <w:rPr>
+              <w:rFonts w:ascii="Arial" w:hAnsi="Arial" w:eastAsia="Calibri" w:cs="Arial" w:eastAsiaTheme="minorHAnsi"/>
+              <w:bCs/>
+              <w:color w:val="auto"/>
+              <w:kern w:val="0"/>
+              <w:sz w:val="18"/>
+              <w:szCs w:val="18"/>
+              <w:lang w:val="pt-BR" w:eastAsia="en-US" w:bidi="ar-SA"/>
+            </w:rPr>
           </w:pPr>
           <w:r>
             <w:rPr>
-              <w:rFonts w:cs="Arial"/>
+              <w:rFonts w:eastAsia="Calibri" w:cs="Arial" w:eastAsiaTheme="minorHAnsi"/>
               <w:bCs/>
+              <w:color w:val="auto"/>
+              <w:kern w:val="0"/>
               <w:sz w:val="18"/>
               <w:szCs w:val="18"/>
-            </w:rPr>
-            <w:t>aaaa</w:t>
+              <w:lang w:val="pt-BR" w:eastAsia="en-US" w:bidi="ar-SA"/>
+            </w:rPr>
+            <w:t>2021</w:t>
           </w:r>
         </w:p>
       </w:tc>
       <w:tc>
         <w:tcPr>
-          <w:tcW w:w="168" w:type="dxa"/>
+          <w:tcW w:w="166" w:type="dxa"/>
           <w:tcBorders/>
           <w:shd w:fill="auto" w:val="clear"/>
           <w:vAlign w:val="center"/>
@@ -1926,7 +1937,39 @@
               <w:sz w:val="18"/>
               <w:szCs w:val="18"/>
             </w:rPr>
-            <w:t>https://github.com/philsf-biostat/analise_dados_XX_aaaa</w:t>
+            <w:t>https://github.com/philsf-biostat/analise_dados_</w:t>
+          </w:r>
+          <w:r>
+            <w:rPr>
+              <w:rFonts w:eastAsia="Calibri" w:cs="" w:cstheme="minorBidi" w:eastAsiaTheme="minorHAnsi"/>
+              <w:b/>
+              <w:color w:val="auto"/>
+              <w:kern w:val="0"/>
+              <w:sz w:val="18"/>
+              <w:szCs w:val="18"/>
+              <w:lang w:val="pt-BR" w:eastAsia="en-US" w:bidi="ar-SA"/>
+            </w:rPr>
+            <w:t>DM</w:t>
+          </w:r>
+          <w:r>
+            <w:rPr>
+              <w:b/>
+              <w:sz w:val="18"/>
+              <w:szCs w:val="18"/>
+            </w:rPr>
+            <w:t>_</w:t>
+          </w:r>
+          <w:r>
+            <w:rPr>
+              <w:rFonts w:eastAsia="Calibri" w:cs="" w:cstheme="minorBidi" w:eastAsiaTheme="minorHAnsi"/>
+              <w:b/>
+              <w:color w:val="auto"/>
+              <w:kern w:val="0"/>
+              <w:sz w:val="18"/>
+              <w:szCs w:val="18"/>
+              <w:lang w:val="pt-BR" w:eastAsia="en-US" w:bidi="ar-SA"/>
+            </w:rPr>
+            <w:t>2020</w:t>
           </w:r>
         </w:p>
       </w:tc>
@@ -1945,7 +1988,7 @@
         <mc:Choice Requires="wps">
           <w:drawing>
             <wp:inline distT="0" distB="1270" distL="0" distR="0" wp14:anchorId="6B2BA233">
-              <wp:extent cx="6123305" cy="21590"/>
+              <wp:extent cx="6124575" cy="22860"/>
               <wp:effectExtent l="0" t="0" r="0" b="1270"/>
               <wp:docPr id="1" name="Forma1"/>
               <a:graphic xmlns:a="http://schemas.openxmlformats.org/drawingml/2006/main">
@@ -1955,7 +1998,7 @@
                     <wps:spPr>
                       <a:xfrm>
                         <a:off x="0" y="0"/>
-                        <a:ext cx="6122520" cy="20880"/>
+                        <a:ext cx="6123960" cy="22320"/>
                       </a:xfrm>
                       <a:prstGeom prst="rect">
                         <a:avLst/>
@@ -1982,7 +2025,7 @@
         </mc:Choice>
         <mc:Fallback>
           <w:pict>
-            <v:rect id="shape_0" ID="Forma1" fillcolor="#a0a0a0" stroked="f" style="position:absolute;margin-left:0pt;margin-top:-1.8pt;width:482.05pt;height:1.6pt;mso-wrap-style:none;v-text-anchor:middle;mso-position-vertical:top" wp14:anchorId="6B2BA233">
+            <v:rect id="shape_0" ID="Forma1" fillcolor="#a0a0a0" stroked="f" style="position:absolute;margin-left:0pt;margin-top:-1.9pt;width:482.15pt;height:1.7pt;mso-wrap-style:none;v-text-anchor:middle;mso-position-vertical:top" wp14:anchorId="6B2BA233">
               <v:fill o:detectmouseclick="t" type="solid" color2="#5f5f5f"/>
               <v:stroke color="#3465a4" joinstyle="round" endcap="flat"/>
               <w10:wrap type="square"/>

</xml_diff>